<commit_message>
Updates made: Dynamo,Distributed Hash table
</commit_message>
<xml_diff>
--- a/mithunna.docx
+++ b/mithunna.docx
@@ -2179,7 +2179,18 @@
           <w:szCs w:val="20"/>
           <w:shd w:val="clear" w:color="auto" w:fill="FFFFFF"/>
         </w:rPr>
-        <w:t>Implemented Amazon Dynamo</w:t>
+        <w:t>Simple</w:t>
+      </w:r>
+      <w:r>
+        <w:rPr>
+          <w:b/>
+          <w:bCs/>
+          <w:color w:val="000000"/>
+          <w:sz w:val="20"/>
+          <w:szCs w:val="20"/>
+          <w:shd w:val="clear" w:color="auto" w:fill="FFFFFF"/>
+        </w:rPr>
+        <w:t xml:space="preserve"> Amazon Dynamo</w:t>
       </w:r>
       <w:r>
         <w:rPr>
@@ -2202,15 +2213,14 @@
         <w:pStyle w:val="ListParagraph"/>
         <w:numPr>
           <w:ilvl w:val="0"/>
-          <w:numId w:val="12"/>
+          <w:numId w:val="3"/>
         </w:numPr>
         <w:ind w:right="180"/>
         <w:rPr>
-          <w:b/>
           <w:color w:val="000000" w:themeColor="text1"/>
           <w:sz w:val="20"/>
           <w:szCs w:val="20"/>
-          <w:highlight w:val="yellow"/>
+          <w:shd w:val="clear" w:color="auto" w:fill="FFFFFF"/>
         </w:rPr>
       </w:pPr>
       <w:r>
@@ -2218,39 +2228,18 @@
           <w:color w:val="000000" w:themeColor="text1"/>
           <w:sz w:val="20"/>
           <w:szCs w:val="20"/>
-          <w:highlight w:val="yellow"/>
           <w:shd w:val="clear" w:color="auto" w:fill="FFFFFF"/>
         </w:rPr>
-        <w:t xml:space="preserve">Implementing 'Asynchronous Gossip and Push Sum Algorithm' </w:t>
+        <w:t>Developed an Amazon Dynamo style key vale storage in multithreaded environment.</w:t>
       </w:r>
       <w:r>
         <w:rPr>
           <w:color w:val="000000" w:themeColor="text1"/>
           <w:sz w:val="20"/>
           <w:szCs w:val="20"/>
-          <w:highlight w:val="yellow"/>
           <w:shd w:val="clear" w:color="auto" w:fill="FFFFFF"/>
         </w:rPr>
-        <w:t xml:space="preserve">which is </w:t>
-      </w:r>
-      <w:r>
-        <w:rPr>
-          <w:color w:val="000000" w:themeColor="text1"/>
-          <w:sz w:val="20"/>
-          <w:szCs w:val="20"/>
-          <w:highlight w:val="yellow"/>
-          <w:shd w:val="clear" w:color="auto" w:fill="FFFFFF"/>
-        </w:rPr>
-        <w:t>used for group communication and aggregate computation using “Akka Actor Model”</w:t>
-      </w:r>
-      <w:r>
-        <w:rPr>
-          <w:color w:val="000000" w:themeColor="text1"/>
-          <w:sz w:val="20"/>
-          <w:szCs w:val="20"/>
-          <w:highlight w:val="yellow"/>
-        </w:rPr>
-        <w:t xml:space="preserve">. </w:t>
+        <w:t xml:space="preserve"> </w:t>
       </w:r>
     </w:p>
     <w:p>
@@ -2258,80 +2247,36 @@
         <w:pStyle w:val="ListParagraph"/>
         <w:numPr>
           <w:ilvl w:val="0"/>
-          <w:numId w:val="12"/>
+          <w:numId w:val="3"/>
         </w:numPr>
         <w:ind w:right="180"/>
         <w:rPr>
-          <w:b/>
-          <w:sz w:val="20"/>
-          <w:szCs w:val="20"/>
-        </w:rPr>
-      </w:pPr>
-      <w:r>
-        <w:rPr>
-          <w:sz w:val="20"/>
-          <w:szCs w:val="20"/>
-          <w:highlight w:val="yellow"/>
-        </w:rPr>
-        <w:t xml:space="preserve">Testing </w:t>
-      </w:r>
-      <w:r>
-        <w:rPr>
-          <w:sz w:val="20"/>
-          <w:szCs w:val="20"/>
-          <w:highlight w:val="yellow"/>
-        </w:rPr>
-        <w:t xml:space="preserve">the convergence time </w:t>
-      </w:r>
-      <w:r>
-        <w:rPr>
-          <w:sz w:val="20"/>
-          <w:szCs w:val="20"/>
-          <w:highlight w:val="yellow"/>
-        </w:rPr>
-        <w:t xml:space="preserve">for different topologies </w:t>
-      </w:r>
-      <w:r>
-        <w:rPr>
           <w:color w:val="000000" w:themeColor="text1"/>
           <w:sz w:val="20"/>
           <w:szCs w:val="20"/>
-          <w:highlight w:val="yellow"/>
-        </w:rPr>
-        <w:t xml:space="preserve">like </w:t>
-      </w:r>
+          <w:shd w:val="clear" w:color="auto" w:fill="FFFFFF"/>
+        </w:rPr>
+      </w:pPr>
       <w:r>
         <w:rPr>
           <w:color w:val="000000" w:themeColor="text1"/>
           <w:sz w:val="20"/>
           <w:szCs w:val="20"/>
-          <w:highlight w:val="yellow"/>
           <w:shd w:val="clear" w:color="auto" w:fill="FFFFFF"/>
         </w:rPr>
-        <w:t>full network, li</w:t>
+        <w:t xml:space="preserve">The system was implemented on Android Platform guaranteeing </w:t>
       </w:r>
       <w:r>
         <w:rPr>
           <w:color w:val="000000" w:themeColor="text1"/>
           <w:sz w:val="20"/>
           <w:szCs w:val="20"/>
-          <w:highlight w:val="yellow"/>
           <w:shd w:val="clear" w:color="auto" w:fill="FFFFFF"/>
         </w:rPr>
-        <w:t xml:space="preserve">ne and 2D Grid </w:t>
-      </w:r>
-      <w:r>
-        <w:rPr>
-          <w:color w:val="000000" w:themeColor="text1"/>
-          <w:sz w:val="20"/>
-          <w:szCs w:val="20"/>
-          <w:highlight w:val="yellow"/>
-        </w:rPr>
-        <w:t>with different sizes</w:t>
-      </w:r>
-      <w:r>
-        <w:rPr>
-          <w:color w:val="000000" w:themeColor="text1"/>
+        <w:t>availability and partition tolerance</w:t>
+      </w:r>
+      <w:r>
+        <w:rPr>
           <w:sz w:val="20"/>
           <w:szCs w:val="20"/>
         </w:rPr>
@@ -2343,29 +2288,361 @@
           <w:sz w:val="20"/>
           <w:szCs w:val="20"/>
         </w:rPr>
-        <w:t>[Scala]</w:t>
+        <w:t>[</w:t>
+      </w:r>
+      <w:r>
+        <w:rPr>
+          <w:b/>
+          <w:sz w:val="20"/>
+          <w:szCs w:val="20"/>
+        </w:rPr>
+        <w:t>Android,</w:t>
+      </w:r>
+      <w:r>
+        <w:rPr>
+          <w:b/>
+          <w:sz w:val="20"/>
+          <w:szCs w:val="20"/>
+        </w:rPr>
+        <w:t xml:space="preserve"> </w:t>
+      </w:r>
+      <w:r>
+        <w:rPr>
+          <w:b/>
+          <w:sz w:val="20"/>
+          <w:szCs w:val="20"/>
+        </w:rPr>
+        <w:t>Java,</w:t>
+      </w:r>
+      <w:r>
+        <w:rPr>
+          <w:b/>
+          <w:sz w:val="20"/>
+          <w:szCs w:val="20"/>
+        </w:rPr>
+        <w:t xml:space="preserve"> </w:t>
+      </w:r>
+      <w:r>
+        <w:rPr>
+          <w:b/>
+          <w:sz w:val="20"/>
+          <w:szCs w:val="20"/>
+        </w:rPr>
+        <w:t>Multithreading</w:t>
+      </w:r>
+      <w:r>
+        <w:rPr>
+          <w:b/>
+          <w:sz w:val="20"/>
+          <w:szCs w:val="20"/>
+        </w:rPr>
+        <w:t>]</w:t>
       </w:r>
     </w:p>
     <w:p>
       <w:pPr>
-        <w:ind w:right="180"/>
-        <w:rPr>
-          <w:sz w:val="20"/>
-          <w:szCs w:val="20"/>
-        </w:rPr>
-      </w:pPr>
-      <w:r>
-        <w:rPr>
-          <w:color w:val="000000"/>
-          <w:sz w:val="20"/>
-          <w:szCs w:val="20"/>
-        </w:rPr>
-        <w:t xml:space="preserve"> </w:t>
+        <w:spacing w:before="30"/>
+        <w:ind w:right="187"/>
+        <w:rPr>
+          <w:sz w:val="20"/>
+          <w:szCs w:val="20"/>
+        </w:rPr>
+      </w:pPr>
+      <w:r>
+        <w:rPr>
+          <w:b/>
+          <w:sz w:val="20"/>
+          <w:szCs w:val="20"/>
+        </w:rPr>
+        <w:t xml:space="preserve">Peer-to-Peer file transfer </w:t>
+      </w:r>
+      <w:r>
+        <w:rPr>
+          <w:sz w:val="20"/>
+          <w:szCs w:val="20"/>
+        </w:rPr>
+        <w:t>(</w:t>
+      </w:r>
+      <w:r>
+        <w:rPr>
+          <w:sz w:val="20"/>
+          <w:szCs w:val="20"/>
+        </w:rPr>
+        <w:t>Modern Networking Concepts</w:t>
+      </w:r>
+      <w:r>
+        <w:rPr>
+          <w:sz w:val="20"/>
+          <w:szCs w:val="20"/>
+        </w:rPr>
+        <w:t xml:space="preserve">)             </w:t>
+      </w:r>
+      <w:r>
+        <w:rPr>
+          <w:sz w:val="20"/>
+          <w:szCs w:val="20"/>
+        </w:rPr>
+        <w:t xml:space="preserve">                                                                           </w:t>
+      </w:r>
+      <w:r>
+        <w:rPr>
+          <w:sz w:val="20"/>
+          <w:szCs w:val="20"/>
+        </w:rPr>
+        <w:t xml:space="preserve">                                                    </w:t>
+      </w:r>
+      <w:r>
+        <w:rPr>
+          <w:sz w:val="20"/>
+          <w:szCs w:val="20"/>
+        </w:rPr>
+        <w:t xml:space="preserve">    </w:t>
       </w:r>
     </w:p>
     <w:p>
       <w:pPr>
+        <w:pStyle w:val="ListParagraph"/>
+        <w:numPr>
+          <w:ilvl w:val="0"/>
+          <w:numId w:val="6"/>
+        </w:numPr>
         <w:ind w:right="180"/>
+        <w:jc w:val="both"/>
+        <w:rPr>
+          <w:sz w:val="20"/>
+          <w:szCs w:val="20"/>
+        </w:rPr>
+      </w:pPr>
+      <w:r>
+        <w:rPr>
+          <w:color w:val="000000"/>
+          <w:sz w:val="20"/>
+          <w:szCs w:val="20"/>
+        </w:rPr>
+        <w:t xml:space="preserve">Developed a </w:t>
+      </w:r>
+      <w:r>
+        <w:rPr>
+          <w:color w:val="000000"/>
+          <w:sz w:val="20"/>
+          <w:szCs w:val="20"/>
+        </w:rPr>
+        <w:t>peer to peer file transfer application using TCP sockets in C</w:t>
+      </w:r>
+      <w:r>
+        <w:rPr>
+          <w:color w:val="000000"/>
+          <w:sz w:val="20"/>
+          <w:szCs w:val="20"/>
+        </w:rPr>
+        <w:t>.</w:t>
+      </w:r>
+    </w:p>
+    <w:p>
+      <w:pPr>
+        <w:pStyle w:val="ListParagraph"/>
+        <w:numPr>
+          <w:ilvl w:val="0"/>
+          <w:numId w:val="6"/>
+        </w:numPr>
+        <w:ind w:right="180"/>
+        <w:jc w:val="both"/>
+        <w:rPr>
+          <w:b/>
+          <w:sz w:val="20"/>
+          <w:szCs w:val="20"/>
+        </w:rPr>
+      </w:pPr>
+      <w:r>
+        <w:rPr>
+          <w:color w:val="000000"/>
+          <w:sz w:val="20"/>
+          <w:szCs w:val="20"/>
+        </w:rPr>
+        <w:t xml:space="preserve">Created a hybrid network system consisting of a control server and 4 peer nodes. </w:t>
+      </w:r>
+      <w:r>
+        <w:rPr>
+          <w:b/>
+          <w:color w:val="000000"/>
+          <w:sz w:val="20"/>
+          <w:szCs w:val="20"/>
+        </w:rPr>
+        <w:t>[</w:t>
+      </w:r>
+      <w:r>
+        <w:rPr>
+          <w:b/>
+          <w:color w:val="000000"/>
+          <w:sz w:val="20"/>
+          <w:szCs w:val="20"/>
+        </w:rPr>
+        <w:t>C</w:t>
+      </w:r>
+      <w:r>
+        <w:rPr>
+          <w:b/>
+          <w:color w:val="000000"/>
+          <w:sz w:val="20"/>
+          <w:szCs w:val="20"/>
+        </w:rPr>
+        <w:t>]</w:t>
+      </w:r>
+    </w:p>
+    <w:p>
+      <w:pPr>
+        <w:spacing w:before="30"/>
+        <w:ind w:right="187"/>
+        <w:rPr>
+          <w:sz w:val="20"/>
+          <w:szCs w:val="20"/>
+        </w:rPr>
+      </w:pPr>
+      <w:r>
+        <w:rPr>
+          <w:b/>
+          <w:bCs/>
+          <w:color w:val="000000"/>
+          <w:sz w:val="20"/>
+          <w:szCs w:val="20"/>
+          <w:shd w:val="clear" w:color="auto" w:fill="FFFFFF"/>
+        </w:rPr>
+        <w:t>Distributed Hash Table based on Chord</w:t>
+      </w:r>
+      <w:r>
+        <w:rPr>
+          <w:b/>
+          <w:bCs/>
+          <w:color w:val="000000"/>
+          <w:sz w:val="20"/>
+          <w:szCs w:val="20"/>
+          <w:shd w:val="clear" w:color="auto" w:fill="FFFFFF"/>
+        </w:rPr>
+        <w:t xml:space="preserve"> </w:t>
+      </w:r>
+      <w:r>
+        <w:rPr>
+          <w:sz w:val="20"/>
+          <w:szCs w:val="20"/>
+        </w:rPr>
+        <w:t>(Distributed Systems)</w:t>
+      </w:r>
+    </w:p>
+    <w:p>
+      <w:pPr>
+        <w:pStyle w:val="ListParagraph"/>
+        <w:numPr>
+          <w:ilvl w:val="0"/>
+          <w:numId w:val="15"/>
+        </w:numPr>
+        <w:ind w:right="180"/>
+        <w:rPr>
+          <w:color w:val="000000"/>
+          <w:sz w:val="20"/>
+          <w:szCs w:val="20"/>
+        </w:rPr>
+      </w:pPr>
+      <w:r>
+        <w:rPr>
+          <w:color w:val="000000"/>
+          <w:sz w:val="20"/>
+          <w:szCs w:val="20"/>
+        </w:rPr>
+        <w:t>Implemented a peer to peer distributed hash table, on android platform.</w:t>
+      </w:r>
+    </w:p>
+    <w:p>
+      <w:pPr>
+        <w:pStyle w:val="ListParagraph"/>
+        <w:numPr>
+          <w:ilvl w:val="0"/>
+          <w:numId w:val="3"/>
+        </w:numPr>
+        <w:ind w:right="180"/>
+        <w:rPr>
+          <w:color w:val="000000" w:themeColor="text1"/>
+          <w:sz w:val="20"/>
+          <w:szCs w:val="20"/>
+          <w:shd w:val="clear" w:color="auto" w:fill="FFFFFF"/>
+        </w:rPr>
+      </w:pPr>
+      <w:r>
+        <w:rPr>
+          <w:color w:val="000000"/>
+          <w:sz w:val="20"/>
+          <w:szCs w:val="20"/>
+        </w:rPr>
+        <w:t>The system adopted the Chord protocol providing ring b</w:t>
+      </w:r>
+      <w:r>
+        <w:rPr>
+          <w:color w:val="000000"/>
+          <w:sz w:val="20"/>
+          <w:szCs w:val="20"/>
+        </w:rPr>
+        <w:t>ased routing, node partitioning</w:t>
+      </w:r>
+      <w:r>
+        <w:rPr>
+          <w:color w:val="000000"/>
+          <w:sz w:val="20"/>
+          <w:szCs w:val="20"/>
+        </w:rPr>
+        <w:t>,</w:t>
+      </w:r>
+      <w:r>
+        <w:rPr>
+          <w:color w:val="000000"/>
+          <w:sz w:val="20"/>
+          <w:szCs w:val="20"/>
+        </w:rPr>
+        <w:t xml:space="preserve"> dynamic node joining</w:t>
+      </w:r>
+      <w:r>
+        <w:rPr>
+          <w:color w:val="000000"/>
+          <w:sz w:val="20"/>
+          <w:szCs w:val="20"/>
+        </w:rPr>
+        <w:t>.</w:t>
+      </w:r>
+      <w:r>
+        <w:rPr>
+          <w:color w:val="000000"/>
+          <w:sz w:val="20"/>
+          <w:szCs w:val="20"/>
+        </w:rPr>
+        <w:t xml:space="preserve"> </w:t>
+      </w:r>
+      <w:r>
+        <w:rPr>
+          <w:b/>
+          <w:sz w:val="20"/>
+          <w:szCs w:val="20"/>
+        </w:rPr>
+        <w:t xml:space="preserve">[Android, </w:t>
+      </w:r>
+      <w:r>
+        <w:rPr>
+          <w:b/>
+          <w:sz w:val="20"/>
+          <w:szCs w:val="20"/>
+        </w:rPr>
+        <w:t>Java</w:t>
+      </w:r>
+      <w:r>
+        <w:rPr>
+          <w:b/>
+          <w:sz w:val="20"/>
+          <w:szCs w:val="20"/>
+        </w:rPr>
+        <w:t>]</w:t>
+      </w:r>
+    </w:p>
+    <w:p>
+      <w:pPr>
+        <w:spacing w:before="30"/>
+        <w:ind w:right="187"/>
         <w:rPr>
           <w:b/>
           <w:sz w:val="20"/>
@@ -2547,28 +2824,19 @@
         </w:rPr>
         <w:t>]</w:t>
       </w:r>
+      <w:r>
+        <w:rPr>
+          <w:b/>
+          <w:sz w:val="20"/>
+          <w:szCs w:val="20"/>
+        </w:rPr>
+        <w:t xml:space="preserve">                                                  </w:t>
+      </w:r>
     </w:p>
     <w:p>
       <w:pPr>
-        <w:pStyle w:val="ListParagraph"/>
-        <w:ind w:left="1215" w:right="180"/>
-        <w:rPr>
-          <w:sz w:val="20"/>
-          <w:szCs w:val="20"/>
-        </w:rPr>
-      </w:pPr>
-      <w:r>
-        <w:rPr>
-          <w:b/>
-          <w:sz w:val="20"/>
-          <w:szCs w:val="20"/>
-        </w:rPr>
-        <w:t xml:space="preserve">                                                  </w:t>
-      </w:r>
-    </w:p>
-    <w:p>
-      <w:pPr>
-        <w:ind w:right="180"/>
+        <w:spacing w:before="30"/>
+        <w:ind w:right="187"/>
         <w:rPr>
           <w:b/>
           <w:sz w:val="20"/>
@@ -2698,843 +2966,52 @@
           <w:ilvl w:val="0"/>
           <w:numId w:val="5"/>
         </w:numPr>
-        <w:ind w:right="180"/>
-        <w:rPr>
-          <w:b/>
-          <w:sz w:val="20"/>
-          <w:szCs w:val="20"/>
-        </w:rPr>
-      </w:pPr>
-      <w:r>
-        <w:rPr>
-          <w:sz w:val="20"/>
-          <w:szCs w:val="20"/>
-          <w:shd w:val="clear" w:color="auto" w:fill="FFFFFF"/>
-        </w:rPr>
-        <w:t>Performed tests over servers by sending packets and observed the throughput results</w:t>
-      </w:r>
-      <w:r>
-        <w:rPr>
-          <w:sz w:val="20"/>
-          <w:szCs w:val="20"/>
-          <w:shd w:val="clear" w:color="auto" w:fill="FFFFFF"/>
-        </w:rPr>
-        <w:t xml:space="preserve">. </w:t>
-      </w:r>
-      <w:r>
-        <w:rPr>
-          <w:b/>
-          <w:sz w:val="20"/>
-          <w:szCs w:val="20"/>
-        </w:rPr>
-        <w:t>[</w:t>
-      </w:r>
-      <w:r>
-        <w:rPr>
-          <w:b/>
-          <w:sz w:val="20"/>
-          <w:szCs w:val="20"/>
-        </w:rPr>
-        <w:t>C</w:t>
-      </w:r>
-      <w:r>
-        <w:rPr>
-          <w:b/>
-          <w:sz w:val="20"/>
-          <w:szCs w:val="20"/>
-        </w:rPr>
-        <w:t>]</w:t>
+        <w:jc w:val="both"/>
+        <w:rPr>
+          <w:sz w:val="20"/>
+          <w:szCs w:val="20"/>
+        </w:rPr>
+      </w:pPr>
+      <w:r>
+        <w:rPr>
+          <w:sz w:val="20"/>
+          <w:szCs w:val="20"/>
+        </w:rPr>
+        <w:t xml:space="preserve">Performed tests over servers by sending packets and observed the throughput results. </w:t>
+      </w:r>
+      <w:r>
+        <w:rPr>
+          <w:b/>
+          <w:sz w:val="20"/>
+          <w:szCs w:val="20"/>
+        </w:rPr>
+        <w:t>[C]</w:t>
       </w:r>
     </w:p>
     <w:p>
       <w:pPr>
         <w:pStyle w:val="ListParagraph"/>
-        <w:ind w:left="1215" w:right="180"/>
-        <w:rPr>
-          <w:sz w:val="20"/>
-          <w:szCs w:val="20"/>
-        </w:rPr>
-      </w:pPr>
+        <w:ind w:right="180"/>
+        <w:jc w:val="both"/>
+        <w:rPr>
+          <w:sz w:val="20"/>
+          <w:szCs w:val="20"/>
+        </w:rPr>
+      </w:pPr>
+      <w:bookmarkStart w:id="0" w:name="_GoBack"/>
+      <w:bookmarkEnd w:id="0"/>
     </w:p>
     <w:p>
       <w:pPr>
-        <w:ind w:right="180"/>
-        <w:rPr>
-          <w:sz w:val="20"/>
-          <w:szCs w:val="20"/>
-        </w:rPr>
-      </w:pPr>
-      <w:r>
-        <w:rPr>
-          <w:b/>
-          <w:sz w:val="20"/>
-          <w:szCs w:val="20"/>
-        </w:rPr>
-        <w:t>Peer-to-Peer file transfer</w:t>
-      </w:r>
-      <w:r>
-        <w:rPr>
-          <w:b/>
-          <w:sz w:val="20"/>
-          <w:szCs w:val="20"/>
-        </w:rPr>
-        <w:t xml:space="preserve"> </w:t>
-      </w:r>
-      <w:r>
-        <w:rPr>
-          <w:sz w:val="20"/>
-          <w:szCs w:val="20"/>
-        </w:rPr>
-        <w:t xml:space="preserve">(Cyber Physical Systems)             </w:t>
-      </w:r>
-      <w:r>
-        <w:rPr>
-          <w:sz w:val="20"/>
-          <w:szCs w:val="20"/>
-        </w:rPr>
-        <w:t xml:space="preserve">                                             </w:t>
-      </w:r>
-      <w:r>
-        <w:rPr>
-          <w:sz w:val="20"/>
-          <w:szCs w:val="20"/>
-        </w:rPr>
-        <w:t xml:space="preserve">                              </w:t>
-      </w:r>
-      <w:r>
-        <w:rPr>
-          <w:sz w:val="20"/>
-          <w:szCs w:val="20"/>
-        </w:rPr>
-        <w:t xml:space="preserve">                                                    </w:t>
-      </w:r>
-      <w:r>
-        <w:rPr>
-          <w:sz w:val="20"/>
-          <w:szCs w:val="20"/>
-        </w:rPr>
-        <w:t xml:space="preserve">    </w:t>
-      </w:r>
-    </w:p>
-    <w:p>
-      <w:pPr>
-        <w:pStyle w:val="ListParagraph"/>
-        <w:numPr>
-          <w:ilvl w:val="0"/>
-          <w:numId w:val="6"/>
-        </w:numPr>
-        <w:ind w:right="180"/>
-        <w:jc w:val="both"/>
-        <w:rPr>
-          <w:sz w:val="20"/>
-          <w:szCs w:val="20"/>
-        </w:rPr>
-      </w:pPr>
-      <w:r>
-        <w:rPr>
-          <w:color w:val="000000"/>
-          <w:sz w:val="20"/>
-          <w:szCs w:val="20"/>
-        </w:rPr>
-        <w:t xml:space="preserve">Developed a </w:t>
-      </w:r>
-      <w:r>
-        <w:rPr>
-          <w:color w:val="000000"/>
-          <w:sz w:val="20"/>
-          <w:szCs w:val="20"/>
-        </w:rPr>
-        <w:t>peer to peer file transfer application using TCP sockets in C</w:t>
-      </w:r>
-      <w:r>
-        <w:rPr>
-          <w:color w:val="000000"/>
-          <w:sz w:val="20"/>
-          <w:szCs w:val="20"/>
-        </w:rPr>
-        <w:t>.</w:t>
-      </w:r>
-    </w:p>
-    <w:p>
-      <w:pPr>
-        <w:pStyle w:val="ListParagraph"/>
-        <w:numPr>
-          <w:ilvl w:val="0"/>
-          <w:numId w:val="6"/>
-        </w:numPr>
-        <w:ind w:right="180"/>
-        <w:jc w:val="both"/>
-        <w:rPr>
-          <w:b/>
-          <w:sz w:val="20"/>
-          <w:szCs w:val="20"/>
-        </w:rPr>
-      </w:pPr>
-      <w:r>
-        <w:rPr>
-          <w:color w:val="000000"/>
-          <w:sz w:val="20"/>
-          <w:szCs w:val="20"/>
-        </w:rPr>
-        <w:t>Created a hybrid network system consisting of a control server and 4 peer nodes</w:t>
-      </w:r>
-      <w:r>
-        <w:rPr>
-          <w:color w:val="000000"/>
-          <w:sz w:val="20"/>
-          <w:szCs w:val="20"/>
-        </w:rPr>
-        <w:t xml:space="preserve">. </w:t>
-      </w:r>
-      <w:r>
-        <w:rPr>
-          <w:b/>
-          <w:color w:val="000000"/>
-          <w:sz w:val="20"/>
-          <w:szCs w:val="20"/>
-        </w:rPr>
-        <w:t>[</w:t>
-      </w:r>
-      <w:r>
-        <w:rPr>
-          <w:b/>
-          <w:color w:val="000000"/>
-          <w:sz w:val="20"/>
-          <w:szCs w:val="20"/>
-        </w:rPr>
-        <w:t>C</w:t>
-      </w:r>
-      <w:r>
-        <w:rPr>
-          <w:b/>
-          <w:color w:val="000000"/>
-          <w:sz w:val="20"/>
-          <w:szCs w:val="20"/>
-        </w:rPr>
-        <w:t>]</w:t>
-      </w:r>
-    </w:p>
-    <w:p>
-      <w:pPr>
-        <w:pStyle w:val="ListParagraph"/>
-        <w:ind w:left="1215" w:right="180"/>
-        <w:rPr>
-          <w:sz w:val="20"/>
-          <w:szCs w:val="20"/>
-        </w:rPr>
-      </w:pPr>
-    </w:p>
-    <w:p>
-      <w:pPr>
-        <w:spacing w:line="276" w:lineRule="auto"/>
-        <w:rPr>
-          <w:sz w:val="20"/>
-          <w:szCs w:val="20"/>
-          <w:highlight w:val="yellow"/>
-        </w:rPr>
-      </w:pPr>
-      <w:r>
-        <w:rPr>
-          <w:b/>
-          <w:sz w:val="20"/>
-          <w:szCs w:val="20"/>
-          <w:highlight w:val="yellow"/>
-        </w:rPr>
-        <w:t>Minimum Spanning T</w:t>
-      </w:r>
-      <w:r>
-        <w:rPr>
-          <w:b/>
-          <w:sz w:val="20"/>
-          <w:szCs w:val="20"/>
-          <w:highlight w:val="yellow"/>
-        </w:rPr>
-        <w:t>ree (MST) using Prim’s Algorithm</w:t>
-      </w:r>
-      <w:r>
-        <w:rPr>
-          <w:b/>
-          <w:sz w:val="20"/>
-          <w:szCs w:val="20"/>
-          <w:highlight w:val="yellow"/>
-        </w:rPr>
-        <w:t xml:space="preserve"> </w:t>
-      </w:r>
-      <w:r>
-        <w:rPr>
-          <w:sz w:val="20"/>
-          <w:szCs w:val="20"/>
-          <w:highlight w:val="yellow"/>
-        </w:rPr>
-        <w:t xml:space="preserve">(Advanced Data Structures)       </w:t>
-      </w:r>
-      <w:r>
-        <w:rPr>
-          <w:sz w:val="20"/>
-          <w:szCs w:val="20"/>
-          <w:highlight w:val="yellow"/>
-        </w:rPr>
-        <w:t xml:space="preserve"> </w:t>
-      </w:r>
-      <w:r>
-        <w:rPr>
-          <w:sz w:val="20"/>
-          <w:szCs w:val="20"/>
-          <w:highlight w:val="yellow"/>
-        </w:rPr>
-        <w:t xml:space="preserve">    </w:t>
-      </w:r>
-      <w:r>
-        <w:rPr>
-          <w:sz w:val="20"/>
-          <w:szCs w:val="20"/>
-          <w:highlight w:val="yellow"/>
-        </w:rPr>
-        <w:t xml:space="preserve">                    </w:t>
-      </w:r>
-      <w:r>
-        <w:rPr>
-          <w:sz w:val="20"/>
-          <w:szCs w:val="20"/>
-          <w:highlight w:val="yellow"/>
-        </w:rPr>
-        <w:t xml:space="preserve">    </w:t>
-      </w:r>
-      <w:r>
-        <w:rPr>
-          <w:sz w:val="20"/>
-          <w:szCs w:val="20"/>
-          <w:highlight w:val="yellow"/>
-        </w:rPr>
-        <w:t xml:space="preserve"> </w:t>
-      </w:r>
-    </w:p>
-    <w:p>
-      <w:pPr>
-        <w:pStyle w:val="ListParagraph"/>
-        <w:numPr>
-          <w:ilvl w:val="0"/>
-          <w:numId w:val="7"/>
-        </w:numPr>
-        <w:tabs>
-          <w:tab w:val="left" w:pos="8364"/>
-        </w:tabs>
         <w:spacing w:line="276" w:lineRule="auto"/>
         <w:jc w:val="both"/>
         <w:rPr>
+          <w:b/>
           <w:sz w:val="20"/>
           <w:szCs w:val="20"/>
           <w:highlight w:val="yellow"/>
         </w:rPr>
       </w:pPr>
-      <w:r>
-        <w:rPr>
-          <w:sz w:val="20"/>
-          <w:szCs w:val="20"/>
-          <w:highlight w:val="yellow"/>
-        </w:rPr>
-        <w:t>Using Adjacency List representation of g</w:t>
-      </w:r>
-      <w:r>
-        <w:rPr>
-          <w:sz w:val="20"/>
-          <w:szCs w:val="20"/>
-          <w:highlight w:val="yellow"/>
-        </w:rPr>
-        <w:t>raphs, obtained</w:t>
-      </w:r>
-      <w:r>
-        <w:rPr>
-          <w:sz w:val="20"/>
-          <w:szCs w:val="20"/>
-          <w:highlight w:val="yellow"/>
-        </w:rPr>
-        <w:t xml:space="preserve"> </w:t>
-      </w:r>
-      <w:r>
-        <w:rPr>
-          <w:sz w:val="20"/>
-          <w:szCs w:val="20"/>
-          <w:highlight w:val="yellow"/>
-        </w:rPr>
-        <w:t xml:space="preserve">MST by </w:t>
-      </w:r>
-      <w:r>
-        <w:rPr>
-          <w:sz w:val="20"/>
-          <w:szCs w:val="20"/>
-          <w:highlight w:val="yellow"/>
-        </w:rPr>
-        <w:t>a</w:t>
-      </w:r>
-      <w:r>
-        <w:rPr>
-          <w:sz w:val="20"/>
-          <w:szCs w:val="20"/>
-          <w:highlight w:val="yellow"/>
-        </w:rPr>
-        <w:t>rray</w:t>
-      </w:r>
-      <w:r>
-        <w:rPr>
-          <w:sz w:val="20"/>
-          <w:szCs w:val="20"/>
-          <w:highlight w:val="yellow"/>
-        </w:rPr>
-        <w:t>s</w:t>
-      </w:r>
-      <w:r>
-        <w:rPr>
-          <w:sz w:val="20"/>
-          <w:szCs w:val="20"/>
-          <w:highlight w:val="yellow"/>
-        </w:rPr>
-        <w:t xml:space="preserve"> </w:t>
-      </w:r>
-      <w:r>
-        <w:rPr>
-          <w:sz w:val="20"/>
-          <w:szCs w:val="20"/>
-          <w:highlight w:val="yellow"/>
-        </w:rPr>
-        <w:t xml:space="preserve">(simple scheme) </w:t>
-      </w:r>
-      <w:r>
-        <w:rPr>
-          <w:sz w:val="20"/>
-          <w:szCs w:val="20"/>
-          <w:highlight w:val="yellow"/>
-        </w:rPr>
-        <w:t xml:space="preserve">and </w:t>
-      </w:r>
-      <w:r>
-        <w:rPr>
-          <w:sz w:val="20"/>
-          <w:szCs w:val="20"/>
-          <w:highlight w:val="yellow"/>
-        </w:rPr>
-        <w:t>Fibonacci</w:t>
-      </w:r>
-      <w:r>
-        <w:rPr>
-          <w:sz w:val="20"/>
-          <w:szCs w:val="20"/>
-          <w:highlight w:val="yellow"/>
-        </w:rPr>
-        <w:t xml:space="preserve"> heap</w:t>
-      </w:r>
-      <w:r>
-        <w:rPr>
-          <w:sz w:val="20"/>
-          <w:szCs w:val="20"/>
-          <w:highlight w:val="yellow"/>
-        </w:rPr>
-        <w:t xml:space="preserve"> </w:t>
-      </w:r>
-      <w:r>
-        <w:rPr>
-          <w:sz w:val="20"/>
-          <w:szCs w:val="20"/>
-          <w:highlight w:val="yellow"/>
-        </w:rPr>
-        <w:t xml:space="preserve">(f-heap scheme) </w:t>
-      </w:r>
-      <w:r>
-        <w:rPr>
-          <w:sz w:val="20"/>
-          <w:szCs w:val="20"/>
-          <w:highlight w:val="yellow"/>
-        </w:rPr>
-        <w:t>by</w:t>
-      </w:r>
-      <w:r>
-        <w:rPr>
-          <w:sz w:val="20"/>
-          <w:szCs w:val="20"/>
-          <w:highlight w:val="yellow"/>
-        </w:rPr>
-        <w:t xml:space="preserve"> implementing Prim’s Algorithm for randomly generated undirected graphs.  </w:t>
-      </w:r>
-      <w:r>
-        <w:rPr>
-          <w:sz w:val="20"/>
-          <w:szCs w:val="20"/>
-          <w:highlight w:val="yellow"/>
-        </w:rPr>
-        <w:t xml:space="preserve"> </w:t>
-      </w:r>
-    </w:p>
-    <w:p>
-      <w:pPr>
-        <w:pStyle w:val="ListParagraph"/>
-        <w:numPr>
-          <w:ilvl w:val="0"/>
-          <w:numId w:val="7"/>
-        </w:numPr>
-        <w:spacing w:line="276" w:lineRule="auto"/>
-        <w:jc w:val="both"/>
-        <w:rPr>
-          <w:sz w:val="20"/>
-          <w:szCs w:val="20"/>
-          <w:highlight w:val="yellow"/>
-        </w:rPr>
-      </w:pPr>
-      <w:r>
-        <w:rPr>
-          <w:sz w:val="20"/>
-          <w:szCs w:val="20"/>
-          <w:highlight w:val="yellow"/>
-        </w:rPr>
-        <w:t>Relative</w:t>
-      </w:r>
-      <w:r>
-        <w:rPr>
-          <w:sz w:val="20"/>
-          <w:szCs w:val="20"/>
-          <w:highlight w:val="yellow"/>
-        </w:rPr>
-        <w:t xml:space="preserve"> a</w:t>
-      </w:r>
-      <w:r>
-        <w:rPr>
-          <w:sz w:val="20"/>
-          <w:szCs w:val="20"/>
-          <w:highlight w:val="yellow"/>
-        </w:rPr>
-        <w:t xml:space="preserve">nalysis between </w:t>
-      </w:r>
-      <w:r>
-        <w:rPr>
-          <w:sz w:val="20"/>
-          <w:szCs w:val="20"/>
-          <w:highlight w:val="yellow"/>
-        </w:rPr>
-        <w:t xml:space="preserve">the two schemes was done on </w:t>
-      </w:r>
-      <w:r>
-        <w:rPr>
-          <w:sz w:val="20"/>
-          <w:szCs w:val="20"/>
-          <w:highlight w:val="yellow"/>
-        </w:rPr>
-        <w:t>basis of e</w:t>
-      </w:r>
-      <w:r>
-        <w:rPr>
-          <w:sz w:val="20"/>
-          <w:szCs w:val="20"/>
-          <w:highlight w:val="yellow"/>
-        </w:rPr>
-        <w:t>xecu</w:t>
-      </w:r>
-      <w:r>
-        <w:rPr>
-          <w:sz w:val="20"/>
-          <w:szCs w:val="20"/>
-          <w:highlight w:val="yellow"/>
-        </w:rPr>
-        <w:t xml:space="preserve">tion </w:t>
-      </w:r>
-      <w:r>
-        <w:rPr>
-          <w:sz w:val="20"/>
-          <w:szCs w:val="20"/>
-          <w:highlight w:val="yellow"/>
-        </w:rPr>
-        <w:t>t</w:t>
-      </w:r>
-      <w:r>
-        <w:rPr>
-          <w:sz w:val="20"/>
-          <w:szCs w:val="20"/>
-          <w:highlight w:val="yellow"/>
-        </w:rPr>
-        <w:t>ime</w:t>
-      </w:r>
-      <w:r>
-        <w:rPr>
-          <w:sz w:val="20"/>
-          <w:szCs w:val="20"/>
-          <w:highlight w:val="yellow"/>
-        </w:rPr>
-        <w:t xml:space="preserve"> for different edge densities and vertices. </w:t>
-      </w:r>
-      <w:r>
-        <w:rPr>
-          <w:b/>
-          <w:sz w:val="20"/>
-          <w:szCs w:val="20"/>
-          <w:highlight w:val="yellow"/>
-        </w:rPr>
-        <w:t>[Java]</w:t>
-      </w:r>
-    </w:p>
-    <w:p>
-      <w:pPr>
-        <w:pStyle w:val="ListParagraph"/>
-        <w:spacing w:line="276" w:lineRule="auto"/>
-        <w:jc w:val="both"/>
-        <w:rPr>
-          <w:sz w:val="20"/>
-          <w:szCs w:val="20"/>
-          <w:highlight w:val="yellow"/>
-        </w:rPr>
-      </w:pPr>
-      <w:r>
-        <w:rPr>
-          <w:sz w:val="20"/>
-          <w:szCs w:val="20"/>
-          <w:highlight w:val="yellow"/>
-        </w:rPr>
-        <w:t xml:space="preserve"> </w:t>
-      </w:r>
-    </w:p>
-    <w:p>
-      <w:pPr>
-        <w:spacing w:line="276" w:lineRule="auto"/>
-        <w:rPr>
-          <w:b/>
-          <w:sz w:val="20"/>
-          <w:szCs w:val="20"/>
-          <w:highlight w:val="yellow"/>
-        </w:rPr>
-      </w:pPr>
-      <w:r>
-        <w:rPr>
-          <w:b/>
-          <w:sz w:val="20"/>
-          <w:szCs w:val="20"/>
-          <w:highlight w:val="yellow"/>
-        </w:rPr>
-        <w:t>Semaphore Implementation for Dining Philosopher’s Problem</w:t>
-      </w:r>
-      <w:r>
-        <w:rPr>
-          <w:b/>
-          <w:sz w:val="20"/>
-          <w:szCs w:val="20"/>
-          <w:highlight w:val="yellow"/>
-        </w:rPr>
-        <w:t xml:space="preserve"> </w:t>
-      </w:r>
-      <w:r>
-        <w:rPr>
-          <w:sz w:val="20"/>
-          <w:szCs w:val="20"/>
-          <w:highlight w:val="yellow"/>
-        </w:rPr>
-        <w:t>(Operating Systems)</w:t>
-      </w:r>
-      <w:r>
-        <w:rPr>
-          <w:b/>
-          <w:sz w:val="20"/>
-          <w:szCs w:val="20"/>
-          <w:highlight w:val="yellow"/>
-        </w:rPr>
-        <w:t xml:space="preserve">            </w:t>
-      </w:r>
-      <w:r>
-        <w:rPr>
-          <w:sz w:val="20"/>
-          <w:szCs w:val="20"/>
-          <w:highlight w:val="yellow"/>
-        </w:rPr>
-        <w:t xml:space="preserve">    </w:t>
-      </w:r>
-      <w:r>
-        <w:rPr>
-          <w:sz w:val="20"/>
-          <w:szCs w:val="20"/>
-          <w:highlight w:val="yellow"/>
-        </w:rPr>
-        <w:tab/>
-      </w:r>
-      <w:r>
-        <w:rPr>
-          <w:sz w:val="20"/>
-          <w:szCs w:val="20"/>
-          <w:highlight w:val="yellow"/>
-        </w:rPr>
-        <w:tab/>
-        <w:t xml:space="preserve">  </w:t>
-      </w:r>
-    </w:p>
-    <w:p>
-      <w:pPr>
-        <w:pStyle w:val="ListParagraph"/>
-        <w:numPr>
-          <w:ilvl w:val="0"/>
-          <w:numId w:val="14"/>
-        </w:numPr>
-        <w:spacing w:line="276" w:lineRule="auto"/>
-        <w:jc w:val="both"/>
-        <w:rPr>
-          <w:b/>
-          <w:sz w:val="20"/>
-          <w:szCs w:val="20"/>
-          <w:highlight w:val="yellow"/>
-        </w:rPr>
-      </w:pPr>
-      <w:r>
-        <w:rPr>
-          <w:sz w:val="20"/>
-          <w:szCs w:val="20"/>
-          <w:highlight w:val="yellow"/>
-        </w:rPr>
-        <w:t xml:space="preserve">Implemented </w:t>
-      </w:r>
-      <w:r>
-        <w:rPr>
-          <w:sz w:val="20"/>
-          <w:szCs w:val="20"/>
-          <w:highlight w:val="yellow"/>
-        </w:rPr>
-        <w:t xml:space="preserve">the structure of </w:t>
-      </w:r>
-      <w:r>
-        <w:rPr>
-          <w:sz w:val="20"/>
-          <w:szCs w:val="20"/>
-          <w:highlight w:val="yellow"/>
-        </w:rPr>
-        <w:t>binary semap</w:t>
-      </w:r>
-      <w:r>
-        <w:rPr>
-          <w:sz w:val="20"/>
-          <w:szCs w:val="20"/>
-          <w:highlight w:val="yellow"/>
-        </w:rPr>
-        <w:t xml:space="preserve">hores </w:t>
-      </w:r>
-      <w:r>
-        <w:rPr>
-          <w:sz w:val="20"/>
-          <w:szCs w:val="20"/>
-          <w:highlight w:val="yellow"/>
-          <w:shd w:val="clear" w:color="auto" w:fill="FFFFFF"/>
-        </w:rPr>
-        <w:t>and a</w:t>
-      </w:r>
-      <w:r>
-        <w:rPr>
-          <w:sz w:val="20"/>
-          <w:szCs w:val="20"/>
-          <w:highlight w:val="yellow"/>
-          <w:shd w:val="clear" w:color="auto" w:fill="FFFFFF"/>
-        </w:rPr>
-        <w:t>dded four (create, up, down, close) new system c</w:t>
-      </w:r>
-      <w:r>
-        <w:rPr>
-          <w:sz w:val="20"/>
-          <w:szCs w:val="20"/>
-          <w:highlight w:val="yellow"/>
-          <w:shd w:val="clear" w:color="auto" w:fill="FFFFFF"/>
-        </w:rPr>
-        <w:t xml:space="preserve">alls </w:t>
-      </w:r>
-      <w:r>
-        <w:rPr>
-          <w:sz w:val="20"/>
-          <w:szCs w:val="20"/>
-          <w:highlight w:val="yellow"/>
-          <w:shd w:val="clear" w:color="auto" w:fill="FFFFFF"/>
-        </w:rPr>
-        <w:t>t</w:t>
-      </w:r>
-      <w:r>
-        <w:rPr>
-          <w:sz w:val="20"/>
-          <w:szCs w:val="20"/>
-          <w:highlight w:val="yellow"/>
-          <w:shd w:val="clear" w:color="auto" w:fill="FFFFFF"/>
-        </w:rPr>
-        <w:t xml:space="preserve">o Minix 3 O.S. </w:t>
-      </w:r>
-    </w:p>
-    <w:p>
-      <w:pPr>
-        <w:pStyle w:val="ListParagraph"/>
-        <w:numPr>
-          <w:ilvl w:val="0"/>
-          <w:numId w:val="14"/>
-        </w:numPr>
-        <w:spacing w:line="276" w:lineRule="auto"/>
-        <w:jc w:val="both"/>
-        <w:rPr>
-          <w:b/>
-          <w:sz w:val="20"/>
-          <w:szCs w:val="20"/>
-          <w:highlight w:val="yellow"/>
-        </w:rPr>
-      </w:pPr>
-      <w:r>
-        <w:rPr>
-          <w:sz w:val="20"/>
-          <w:szCs w:val="20"/>
-          <w:highlight w:val="yellow"/>
-          <w:shd w:val="clear" w:color="auto" w:fill="FFFFFF"/>
-        </w:rPr>
-        <w:lastRenderedPageBreak/>
-        <w:t xml:space="preserve">Solved the </w:t>
-      </w:r>
-      <w:r>
-        <w:rPr>
-          <w:sz w:val="20"/>
-          <w:szCs w:val="20"/>
-          <w:highlight w:val="yellow"/>
-          <w:shd w:val="clear" w:color="auto" w:fill="FFFFFF"/>
-        </w:rPr>
-        <w:t>Philosopher’s problem by achieving mutual exclusion amo</w:t>
-      </w:r>
-      <w:r>
-        <w:rPr>
-          <w:sz w:val="20"/>
-          <w:szCs w:val="20"/>
-          <w:highlight w:val="yellow"/>
-          <w:shd w:val="clear" w:color="auto" w:fill="FFFFFF"/>
-        </w:rPr>
-        <w:t xml:space="preserve">ng </w:t>
-      </w:r>
-      <w:r>
-        <w:rPr>
-          <w:sz w:val="20"/>
-          <w:szCs w:val="20"/>
-          <w:highlight w:val="yellow"/>
-          <w:shd w:val="clear" w:color="auto" w:fill="FFFFFF"/>
-        </w:rPr>
-        <w:t>contending processes</w:t>
-      </w:r>
-      <w:r>
-        <w:rPr>
-          <w:sz w:val="20"/>
-          <w:szCs w:val="20"/>
-          <w:highlight w:val="yellow"/>
-          <w:shd w:val="clear" w:color="auto" w:fill="FFFFFF"/>
-        </w:rPr>
-        <w:t xml:space="preserve"> through use of semaphores.</w:t>
-      </w:r>
-      <w:r>
-        <w:rPr>
-          <w:sz w:val="20"/>
-          <w:szCs w:val="20"/>
-          <w:highlight w:val="yellow"/>
-          <w:shd w:val="clear" w:color="auto" w:fill="FFFFFF"/>
-        </w:rPr>
-        <w:t xml:space="preserve"> </w:t>
-      </w:r>
-      <w:r>
-        <w:rPr>
-          <w:b/>
-          <w:sz w:val="20"/>
-          <w:szCs w:val="20"/>
-          <w:highlight w:val="yellow"/>
-          <w:shd w:val="clear" w:color="auto" w:fill="FFFFFF"/>
-        </w:rPr>
-        <w:t>[C]</w:t>
-      </w:r>
     </w:p>
     <w:sectPr>
       <w:headerReference w:type="even" r:id="rId7"/>
@@ -3635,8 +3112,6 @@
       </w:rPr>
       <w:t xml:space="preserve">                                     </w:t>
     </w:r>
-    <w:bookmarkStart w:id="0" w:name="_GoBack"/>
-    <w:bookmarkEnd w:id="0"/>
     <w:r>
       <w:rPr>
         <w:rStyle w:val="Hyperlink"/>
@@ -3827,6 +3302,119 @@
     </w:lvl>
   </w:abstractNum>
   <w:abstractNum w:abstractNumId="1">
+    <w:nsid w:val="09C90B8A"/>
+    <w:multiLevelType w:val="hybridMultilevel"/>
+    <w:tmpl w:val="97DEA79A"/>
+    <w:lvl w:ilvl="0" w:tplc="04090001">
+      <w:start w:val="1"/>
+      <w:numFmt w:val="bullet"/>
+      <w:lvlText w:val=""/>
+      <w:lvlJc w:val="left"/>
+      <w:pPr>
+        <w:ind w:left="720" w:hanging="360"/>
+      </w:pPr>
+      <w:rPr>
+        <w:rFonts w:ascii="Symbol" w:hAnsi="Symbol" w:hint="default"/>
+      </w:rPr>
+    </w:lvl>
+    <w:lvl w:ilvl="1" w:tplc="04090003" w:tentative="1">
+      <w:start w:val="1"/>
+      <w:numFmt w:val="bullet"/>
+      <w:lvlText w:val="o"/>
+      <w:lvlJc w:val="left"/>
+      <w:pPr>
+        <w:ind w:left="1440" w:hanging="360"/>
+      </w:pPr>
+      <w:rPr>
+        <w:rFonts w:ascii="Courier New" w:hAnsi="Courier New" w:cs="Courier New" w:hint="default"/>
+      </w:rPr>
+    </w:lvl>
+    <w:lvl w:ilvl="2" w:tplc="04090005" w:tentative="1">
+      <w:start w:val="1"/>
+      <w:numFmt w:val="bullet"/>
+      <w:lvlText w:val=""/>
+      <w:lvlJc w:val="left"/>
+      <w:pPr>
+        <w:ind w:left="2160" w:hanging="360"/>
+      </w:pPr>
+      <w:rPr>
+        <w:rFonts w:ascii="Wingdings" w:hAnsi="Wingdings" w:hint="default"/>
+      </w:rPr>
+    </w:lvl>
+    <w:lvl w:ilvl="3" w:tplc="04090001" w:tentative="1">
+      <w:start w:val="1"/>
+      <w:numFmt w:val="bullet"/>
+      <w:lvlText w:val=""/>
+      <w:lvlJc w:val="left"/>
+      <w:pPr>
+        <w:ind w:left="2880" w:hanging="360"/>
+      </w:pPr>
+      <w:rPr>
+        <w:rFonts w:ascii="Symbol" w:hAnsi="Symbol" w:hint="default"/>
+      </w:rPr>
+    </w:lvl>
+    <w:lvl w:ilvl="4" w:tplc="04090003" w:tentative="1">
+      <w:start w:val="1"/>
+      <w:numFmt w:val="bullet"/>
+      <w:lvlText w:val="o"/>
+      <w:lvlJc w:val="left"/>
+      <w:pPr>
+        <w:ind w:left="3600" w:hanging="360"/>
+      </w:pPr>
+      <w:rPr>
+        <w:rFonts w:ascii="Courier New" w:hAnsi="Courier New" w:cs="Courier New" w:hint="default"/>
+      </w:rPr>
+    </w:lvl>
+    <w:lvl w:ilvl="5" w:tplc="04090005" w:tentative="1">
+      <w:start w:val="1"/>
+      <w:numFmt w:val="bullet"/>
+      <w:lvlText w:val=""/>
+      <w:lvlJc w:val="left"/>
+      <w:pPr>
+        <w:ind w:left="4320" w:hanging="360"/>
+      </w:pPr>
+      <w:rPr>
+        <w:rFonts w:ascii="Wingdings" w:hAnsi="Wingdings" w:hint="default"/>
+      </w:rPr>
+    </w:lvl>
+    <w:lvl w:ilvl="6" w:tplc="04090001" w:tentative="1">
+      <w:start w:val="1"/>
+      <w:numFmt w:val="bullet"/>
+      <w:lvlText w:val=""/>
+      <w:lvlJc w:val="left"/>
+      <w:pPr>
+        <w:ind w:left="5040" w:hanging="360"/>
+      </w:pPr>
+      <w:rPr>
+        <w:rFonts w:ascii="Symbol" w:hAnsi="Symbol" w:hint="default"/>
+      </w:rPr>
+    </w:lvl>
+    <w:lvl w:ilvl="7" w:tplc="04090003" w:tentative="1">
+      <w:start w:val="1"/>
+      <w:numFmt w:val="bullet"/>
+      <w:lvlText w:val="o"/>
+      <w:lvlJc w:val="left"/>
+      <w:pPr>
+        <w:ind w:left="5760" w:hanging="360"/>
+      </w:pPr>
+      <w:rPr>
+        <w:rFonts w:ascii="Courier New" w:hAnsi="Courier New" w:cs="Courier New" w:hint="default"/>
+      </w:rPr>
+    </w:lvl>
+    <w:lvl w:ilvl="8" w:tplc="04090005" w:tentative="1">
+      <w:start w:val="1"/>
+      <w:numFmt w:val="bullet"/>
+      <w:lvlText w:val=""/>
+      <w:lvlJc w:val="left"/>
+      <w:pPr>
+        <w:ind w:left="6480" w:hanging="360"/>
+      </w:pPr>
+      <w:rPr>
+        <w:rFonts w:ascii="Wingdings" w:hAnsi="Wingdings" w:hint="default"/>
+      </w:rPr>
+    </w:lvl>
+  </w:abstractNum>
+  <w:abstractNum w:abstractNumId="2">
     <w:nsid w:val="0CC46AED"/>
     <w:multiLevelType w:val="hybridMultilevel"/>
     <w:tmpl w:val="880E002C"/>
@@ -3939,10 +3527,10 @@
       </w:rPr>
     </w:lvl>
   </w:abstractNum>
-  <w:abstractNum w:abstractNumId="2">
+  <w:abstractNum w:abstractNumId="3">
     <w:nsid w:val="1CC26705"/>
     <w:multiLevelType w:val="hybridMultilevel"/>
-    <w:tmpl w:val="DA544248"/>
+    <w:tmpl w:val="96CC89F6"/>
     <w:lvl w:ilvl="0" w:tplc="04090001">
       <w:start w:val="1"/>
       <w:numFmt w:val="bullet"/>
@@ -4052,7 +3640,7 @@
       </w:rPr>
     </w:lvl>
   </w:abstractNum>
-  <w:abstractNum w:abstractNumId="3">
+  <w:abstractNum w:abstractNumId="4">
     <w:nsid w:val="1D2D7DEA"/>
     <w:multiLevelType w:val="hybridMultilevel"/>
     <w:tmpl w:val="982067EA"/>
@@ -4165,7 +3753,7 @@
       </w:rPr>
     </w:lvl>
   </w:abstractNum>
-  <w:abstractNum w:abstractNumId="4">
+  <w:abstractNum w:abstractNumId="5">
     <w:nsid w:val="25EC0C97"/>
     <w:multiLevelType w:val="hybridMultilevel"/>
     <w:tmpl w:val="7CFA2312"/>
@@ -4278,7 +3866,7 @@
       </w:rPr>
     </w:lvl>
   </w:abstractNum>
-  <w:abstractNum w:abstractNumId="5">
+  <w:abstractNum w:abstractNumId="6">
     <w:nsid w:val="2AAF2FD4"/>
     <w:multiLevelType w:val="hybridMultilevel"/>
     <w:tmpl w:val="42BEF858"/>
@@ -4391,7 +3979,7 @@
       </w:rPr>
     </w:lvl>
   </w:abstractNum>
-  <w:abstractNum w:abstractNumId="6">
+  <w:abstractNum w:abstractNumId="7">
     <w:nsid w:val="2D6D6283"/>
     <w:multiLevelType w:val="hybridMultilevel"/>
     <w:tmpl w:val="F0905B64"/>
@@ -4504,7 +4092,7 @@
       </w:rPr>
     </w:lvl>
   </w:abstractNum>
-  <w:abstractNum w:abstractNumId="7">
+  <w:abstractNum w:abstractNumId="8">
     <w:nsid w:val="35BC3856"/>
     <w:multiLevelType w:val="hybridMultilevel"/>
     <w:tmpl w:val="FE4E9986"/>
@@ -4617,7 +4205,7 @@
       </w:rPr>
     </w:lvl>
   </w:abstractNum>
-  <w:abstractNum w:abstractNumId="8">
+  <w:abstractNum w:abstractNumId="9">
     <w:nsid w:val="44C6164A"/>
     <w:multiLevelType w:val="hybridMultilevel"/>
     <w:tmpl w:val="7056076A"/>
@@ -4730,7 +4318,7 @@
       </w:rPr>
     </w:lvl>
   </w:abstractNum>
-  <w:abstractNum w:abstractNumId="9">
+  <w:abstractNum w:abstractNumId="10">
     <w:nsid w:val="46283041"/>
     <w:multiLevelType w:val="hybridMultilevel"/>
     <w:tmpl w:val="C01EC17C"/>
@@ -4843,7 +4431,7 @@
       </w:rPr>
     </w:lvl>
   </w:abstractNum>
-  <w:abstractNum w:abstractNumId="10">
+  <w:abstractNum w:abstractNumId="11">
     <w:nsid w:val="47DC015A"/>
     <w:multiLevelType w:val="hybridMultilevel"/>
     <w:tmpl w:val="02666FDA"/>
@@ -4956,7 +4544,7 @@
       </w:rPr>
     </w:lvl>
   </w:abstractNum>
-  <w:abstractNum w:abstractNumId="11">
+  <w:abstractNum w:abstractNumId="12">
     <w:nsid w:val="5AF53607"/>
     <w:multiLevelType w:val="hybridMultilevel"/>
     <w:tmpl w:val="CAA6ED8E"/>
@@ -5069,7 +4657,7 @@
       </w:rPr>
     </w:lvl>
   </w:abstractNum>
-  <w:abstractNum w:abstractNumId="12">
+  <w:abstractNum w:abstractNumId="13">
     <w:nsid w:val="5E1C20B8"/>
     <w:multiLevelType w:val="hybridMultilevel"/>
     <w:tmpl w:val="B810CEC4"/>
@@ -5182,7 +4770,7 @@
       </w:rPr>
     </w:lvl>
   </w:abstractNum>
-  <w:abstractNum w:abstractNumId="13">
+  <w:abstractNum w:abstractNumId="14">
     <w:nsid w:val="7D4F23A9"/>
     <w:multiLevelType w:val="hybridMultilevel"/>
     <w:tmpl w:val="797C157C"/>
@@ -5296,46 +4884,49 @@
     </w:lvl>
   </w:abstractNum>
   <w:num w:numId="1">
-    <w:abstractNumId w:val="8"/>
+    <w:abstractNumId w:val="9"/>
   </w:num>
   <w:num w:numId="2">
     <w:abstractNumId w:val="0"/>
   </w:num>
   <w:num w:numId="3">
+    <w:abstractNumId w:val="3"/>
+  </w:num>
+  <w:num w:numId="4">
     <w:abstractNumId w:val="2"/>
   </w:num>
-  <w:num w:numId="4">
-    <w:abstractNumId w:val="1"/>
+  <w:num w:numId="5">
+    <w:abstractNumId w:val="5"/>
   </w:num>
-  <w:num w:numId="5">
+  <w:num w:numId="6">
+    <w:abstractNumId w:val="14"/>
+  </w:num>
+  <w:num w:numId="7">
+    <w:abstractNumId w:val="12"/>
+  </w:num>
+  <w:num w:numId="8">
     <w:abstractNumId w:val="4"/>
   </w:num>
-  <w:num w:numId="6">
+  <w:num w:numId="9">
+    <w:abstractNumId w:val="8"/>
+  </w:num>
+  <w:num w:numId="10">
     <w:abstractNumId w:val="13"/>
   </w:num>
-  <w:num w:numId="7">
+  <w:num w:numId="11">
     <w:abstractNumId w:val="11"/>
   </w:num>
-  <w:num w:numId="8">
-    <w:abstractNumId w:val="3"/>
-  </w:num>
-  <w:num w:numId="9">
+  <w:num w:numId="12">
     <w:abstractNumId w:val="7"/>
   </w:num>
-  <w:num w:numId="10">
-    <w:abstractNumId w:val="12"/>
+  <w:num w:numId="13">
+    <w:abstractNumId w:val="6"/>
   </w:num>
-  <w:num w:numId="11">
+  <w:num w:numId="14">
     <w:abstractNumId w:val="10"/>
   </w:num>
-  <w:num w:numId="12">
-    <w:abstractNumId w:val="6"/>
-  </w:num>
-  <w:num w:numId="13">
-    <w:abstractNumId w:val="5"/>
-  </w:num>
-  <w:num w:numId="14">
-    <w:abstractNumId w:val="9"/>
+  <w:num w:numId="15">
+    <w:abstractNumId w:val="1"/>
   </w:num>
   <w:numIdMacAtCleanup w:val="9"/>
 </w:numbering>
@@ -5748,7 +5339,6 @@
   <w:style w:type="character" w:default="1" w:styleId="DefaultParagraphFont">
     <w:name w:val="Default Paragraph Font"/>
     <w:uiPriority w:val="1"/>
-    <w:semiHidden/>
     <w:unhideWhenUsed/>
   </w:style>
   <w:style w:type="table" w:default="1" w:styleId="TableNormal">

</xml_diff>